<commit_message>
Replace some existing tag
</commit_message>
<xml_diff>
--- a/template_doc.docx
+++ b/template_doc.docx
@@ -144,21 +144,7 @@
                 <w:sz w:val="16"/>
                 <w:szCs w:val="16"/>
               </w:rPr>
-              <w:t>{{</w:t>
-            </w:r>
-            <w:r>
-              <w:rPr>
-                <w:sz w:val="16"/>
-                <w:szCs w:val="16"/>
-              </w:rPr>
-              <w:t xml:space="preserve"> </w:t>
-            </w:r>
-            <w:r>
-              <w:rPr>
-                <w:sz w:val="16"/>
-                <w:szCs w:val="16"/>
-              </w:rPr>
-              <w:t xml:space="preserve">sub_unit </w:t>
+              <w:t xml:space="preserve">{{sub_unit </w:t>
             </w:r>
             <w:r>
               <w:rPr>
@@ -1747,7 +1733,29 @@
                 <w:lang w:eastAsia="en-ID"/>
                 <w14:ligatures w14:val="none"/>
               </w:rPr>
-              <w:t>{{peg_1_nama}}</w:t>
+              <w:t>{{</w:t>
+            </w:r>
+            <w:r>
+              <w:rPr>
+                <w:rFonts w:ascii="Arial" w:eastAsia="Times New Roman" w:hAnsi="Arial" w:cs="Arial"/>
+                <w:kern w:val="0"/>
+                <w:sz w:val="16"/>
+                <w:szCs w:val="16"/>
+                <w:lang w:eastAsia="en-ID"/>
+                <w14:ligatures w14:val="none"/>
+              </w:rPr>
+              <w:t>peg[0]</w:t>
+            </w:r>
+            <w:r>
+              <w:rPr>
+                <w:rFonts w:ascii="Arial" w:eastAsia="Times New Roman" w:hAnsi="Arial" w:cs="Arial"/>
+                <w:kern w:val="0"/>
+                <w:sz w:val="16"/>
+                <w:szCs w:val="16"/>
+                <w:lang w:eastAsia="en-ID"/>
+                <w14:ligatures w14:val="none"/>
+              </w:rPr>
+              <w:t>_nama}}</w:t>
             </w:r>
           </w:p>
         </w:tc>
@@ -1826,7 +1834,29 @@
                 <w:lang w:eastAsia="en-ID"/>
                 <w14:ligatures w14:val="none"/>
               </w:rPr>
-              <w:t>{{peg_1_vol}}</w:t>
+              <w:t>{{</w:t>
+            </w:r>
+            <w:r>
+              <w:rPr>
+                <w:rFonts w:ascii="Arial" w:eastAsia="Times New Roman" w:hAnsi="Arial" w:cs="Arial"/>
+                <w:kern w:val="0"/>
+                <w:sz w:val="16"/>
+                <w:szCs w:val="16"/>
+                <w:lang w:eastAsia="en-ID"/>
+                <w14:ligatures w14:val="none"/>
+              </w:rPr>
+              <w:t>peg[0]</w:t>
+            </w:r>
+            <w:r>
+              <w:rPr>
+                <w:rFonts w:ascii="Arial" w:eastAsia="Times New Roman" w:hAnsi="Arial" w:cs="Arial"/>
+                <w:kern w:val="0"/>
+                <w:sz w:val="16"/>
+                <w:szCs w:val="16"/>
+                <w:lang w:eastAsia="en-ID"/>
+                <w14:ligatures w14:val="none"/>
+              </w:rPr>
+              <w:t>_vol}}</w:t>
             </w:r>
           </w:p>
         </w:tc>
@@ -1916,7 +1946,29 @@
                 <w:lang w:eastAsia="en-ID"/>
                 <w14:ligatures w14:val="none"/>
               </w:rPr>
-              <w:t>{{peg_1_nom}}</w:t>
+              <w:t>{{</w:t>
+            </w:r>
+            <w:r>
+              <w:rPr>
+                <w:rFonts w:ascii="Arial" w:eastAsia="Times New Roman" w:hAnsi="Arial" w:cs="Arial"/>
+                <w:kern w:val="0"/>
+                <w:sz w:val="16"/>
+                <w:szCs w:val="16"/>
+                <w:lang w:eastAsia="en-ID"/>
+                <w14:ligatures w14:val="none"/>
+              </w:rPr>
+              <w:t>peg[0]</w:t>
+            </w:r>
+            <w:r>
+              <w:rPr>
+                <w:rFonts w:ascii="Arial" w:eastAsia="Times New Roman" w:hAnsi="Arial" w:cs="Arial"/>
+                <w:kern w:val="0"/>
+                <w:sz w:val="16"/>
+                <w:szCs w:val="16"/>
+                <w:lang w:eastAsia="en-ID"/>
+                <w14:ligatures w14:val="none"/>
+              </w:rPr>
+              <w:t>_nom}}</w:t>
             </w:r>
             <w:r>
               <w:rPr>
@@ -1966,7 +2018,29 @@
                 <w:lang w:eastAsia="en-ID"/>
                 <w14:ligatures w14:val="none"/>
               </w:rPr>
-              <w:t>{{peg_1_tot}}</w:t>
+              <w:t>{{</w:t>
+            </w:r>
+            <w:r>
+              <w:rPr>
+                <w:rFonts w:ascii="Arial" w:eastAsia="Times New Roman" w:hAnsi="Arial" w:cs="Arial"/>
+                <w:kern w:val="0"/>
+                <w:sz w:val="16"/>
+                <w:szCs w:val="16"/>
+                <w:lang w:eastAsia="en-ID"/>
+                <w14:ligatures w14:val="none"/>
+              </w:rPr>
+              <w:t>peg[0]</w:t>
+            </w:r>
+            <w:r>
+              <w:rPr>
+                <w:rFonts w:ascii="Arial" w:eastAsia="Times New Roman" w:hAnsi="Arial" w:cs="Arial"/>
+                <w:kern w:val="0"/>
+                <w:sz w:val="16"/>
+                <w:szCs w:val="16"/>
+                <w:lang w:eastAsia="en-ID"/>
+                <w14:ligatures w14:val="none"/>
+              </w:rPr>
+              <w:t>_tot}}</w:t>
             </w:r>
             <w:r>
               <w:rPr>
@@ -2381,7 +2455,7 @@
                 <w:lang w:eastAsia="en-ID"/>
                 <w14:ligatures w14:val="none"/>
               </w:rPr>
-              <w:t>{{peg_</w:t>
+              <w:t>{{</w:t>
             </w:r>
             <w:r>
               <w:rPr>
@@ -2392,7 +2466,7 @@
                 <w:lang w:eastAsia="en-ID"/>
                 <w14:ligatures w14:val="none"/>
               </w:rPr>
-              <w:t>2</w:t>
+              <w:t>peg[1]</w:t>
             </w:r>
             <w:r>
               <w:rPr>
@@ -2482,7 +2556,7 @@
                 <w:lang w:eastAsia="en-ID"/>
                 <w14:ligatures w14:val="none"/>
               </w:rPr>
-              <w:t>{{peg_</w:t>
+              <w:t>{{</w:t>
             </w:r>
             <w:r>
               <w:rPr>
@@ -2493,7 +2567,7 @@
                 <w:lang w:eastAsia="en-ID"/>
                 <w14:ligatures w14:val="none"/>
               </w:rPr>
-              <w:t>2</w:t>
+              <w:t>peg[1]</w:t>
             </w:r>
             <w:r>
               <w:rPr>
@@ -2594,7 +2668,7 @@
                 <w:lang w:eastAsia="en-ID"/>
                 <w14:ligatures w14:val="none"/>
               </w:rPr>
-              <w:t>{{peg_</w:t>
+              <w:t>{{</w:t>
             </w:r>
             <w:r>
               <w:rPr>
@@ -2605,7 +2679,7 @@
                 <w:lang w:eastAsia="en-ID"/>
                 <w14:ligatures w14:val="none"/>
               </w:rPr>
-              <w:t>2</w:t>
+              <w:t>peg[1]</w:t>
             </w:r>
             <w:r>
               <w:rPr>
@@ -2666,7 +2740,7 @@
                 <w:lang w:eastAsia="en-ID"/>
                 <w14:ligatures w14:val="none"/>
               </w:rPr>
-              <w:t>{{peg_</w:t>
+              <w:t>{{</w:t>
             </w:r>
             <w:r>
               <w:rPr>
@@ -2677,7 +2751,7 @@
                 <w:lang w:eastAsia="en-ID"/>
                 <w14:ligatures w14:val="none"/>
               </w:rPr>
-              <w:t>2</w:t>
+              <w:t>peg[1]</w:t>
             </w:r>
             <w:r>
               <w:rPr>
@@ -3297,13 +3371,6 @@
                 <w:szCs w:val="16"/>
               </w:rPr>
               <w:br/>
-            </w:r>
-            <w:r>
-              <w:rPr>
-                <w:rFonts w:ascii="Arial" w:hAnsi="Arial" w:cs="Arial"/>
-                <w:sz w:val="16"/>
-                <w:szCs w:val="16"/>
-              </w:rPr>
               <w:t xml:space="preserve">NIP. </w:t>
             </w:r>
             <w:r>
@@ -3355,16 +3422,16 @@
         <w:tblLook w:val="04A0" w:firstRow="1" w:lastRow="0" w:firstColumn="1" w:lastColumn="0" w:noHBand="0" w:noVBand="1"/>
       </w:tblPr>
       <w:tblGrid>
-        <w:gridCol w:w="1748"/>
+        <w:gridCol w:w="1733"/>
         <w:gridCol w:w="254"/>
         <w:gridCol w:w="1236"/>
-        <w:gridCol w:w="242"/>
-        <w:gridCol w:w="736"/>
-        <w:gridCol w:w="564"/>
-        <w:gridCol w:w="1318"/>
+        <w:gridCol w:w="246"/>
+        <w:gridCol w:w="748"/>
+        <w:gridCol w:w="621"/>
+        <w:gridCol w:w="1303"/>
         <w:gridCol w:w="222"/>
-        <w:gridCol w:w="1155"/>
-        <w:gridCol w:w="1319"/>
+        <w:gridCol w:w="1128"/>
+        <w:gridCol w:w="1303"/>
         <w:gridCol w:w="222"/>
       </w:tblGrid>
       <w:tr>
@@ -3969,7 +4036,21 @@
                 <w:sz w:val="14"/>
                 <w:szCs w:val="14"/>
               </w:rPr>
-              <w:t xml:space="preserve">{{peg_1_tot_terbilang}} </w:t>
+              <w:t>{{</w:t>
+            </w:r>
+            <w:r>
+              <w:rPr>
+                <w:sz w:val="14"/>
+                <w:szCs w:val="14"/>
+              </w:rPr>
+              <w:t>peg[0]</w:t>
+            </w:r>
+            <w:r>
+              <w:rPr>
+                <w:sz w:val="14"/>
+                <w:szCs w:val="14"/>
+              </w:rPr>
+              <w:t xml:space="preserve">_tot_terbilang}} </w:t>
             </w:r>
             <w:r>
               <w:rPr>
@@ -4185,7 +4266,21 @@
                 <w:sz w:val="14"/>
                 <w:szCs w:val="14"/>
               </w:rPr>
-              <w:t>{{peg_1_vol}}</w:t>
+              <w:t>{{</w:t>
+            </w:r>
+            <w:r>
+              <w:rPr>
+                <w:sz w:val="14"/>
+                <w:szCs w:val="14"/>
+              </w:rPr>
+              <w:t>peg[0]</w:t>
+            </w:r>
+            <w:r>
+              <w:rPr>
+                <w:sz w:val="14"/>
+                <w:szCs w:val="14"/>
+              </w:rPr>
+              <w:t>_vol}}</w:t>
             </w:r>
             <w:r>
               <w:rPr>
@@ -4234,7 +4329,14 @@
                 <w:sz w:val="14"/>
                 <w:szCs w:val="14"/>
               </w:rPr>
-              <w:t>peg_1_nom</w:t>
+              <w:t>peg[0]</w:t>
+            </w:r>
+            <w:r>
+              <w:rPr>
+                <w:sz w:val="14"/>
+                <w:szCs w:val="14"/>
+              </w:rPr>
+              <w:t>_nom</w:t>
             </w:r>
             <w:r>
               <w:rPr>
@@ -4255,7 +4357,21 @@
                 <w:sz w:val="14"/>
                 <w:szCs w:val="14"/>
               </w:rPr>
-              <w:t>{{peg_1_tot}}</w:t>
+              <w:t>{{</w:t>
+            </w:r>
+            <w:r>
+              <w:rPr>
+                <w:sz w:val="14"/>
+                <w:szCs w:val="14"/>
+              </w:rPr>
+              <w:t>peg[0]</w:t>
+            </w:r>
+            <w:r>
+              <w:rPr>
+                <w:sz w:val="14"/>
+                <w:szCs w:val="14"/>
+              </w:rPr>
+              <w:t>_tot}}</w:t>
             </w:r>
             <w:r>
               <w:rPr>
@@ -4560,7 +4676,21 @@
                 <w:sz w:val="14"/>
                 <w:szCs w:val="14"/>
               </w:rPr>
-              <w:t>{{peg_1_tot}}</w:t>
+              <w:t>{{</w:t>
+            </w:r>
+            <w:r>
+              <w:rPr>
+                <w:sz w:val="14"/>
+                <w:szCs w:val="14"/>
+              </w:rPr>
+              <w:t>peg[0]</w:t>
+            </w:r>
+            <w:r>
+              <w:rPr>
+                <w:sz w:val="14"/>
+                <w:szCs w:val="14"/>
+              </w:rPr>
+              <w:t>_tot}}</w:t>
             </w:r>
           </w:p>
         </w:tc>
@@ -5287,7 +5417,23 @@
                 <w:szCs w:val="14"/>
                 <w:u w:val="single"/>
               </w:rPr>
-              <w:t>{{peg_1_nama}}</w:t>
+              <w:t>{{</w:t>
+            </w:r>
+            <w:r>
+              <w:rPr>
+                <w:sz w:val="14"/>
+                <w:szCs w:val="14"/>
+                <w:u w:val="single"/>
+              </w:rPr>
+              <w:t>peg[0]</w:t>
+            </w:r>
+            <w:r>
+              <w:rPr>
+                <w:sz w:val="14"/>
+                <w:szCs w:val="14"/>
+                <w:u w:val="single"/>
+              </w:rPr>
+              <w:t>_nama}}</w:t>
             </w:r>
             <w:r>
               <w:rPr>
@@ -5302,7 +5448,21 @@
                 <w:sz w:val="14"/>
                 <w:szCs w:val="14"/>
               </w:rPr>
-              <w:t>{{peg_1_nip}}</w:t>
+              <w:t>{{</w:t>
+            </w:r>
+            <w:r>
+              <w:rPr>
+                <w:sz w:val="14"/>
+                <w:szCs w:val="14"/>
+              </w:rPr>
+              <w:t>peg[0]</w:t>
+            </w:r>
+            <w:r>
+              <w:rPr>
+                <w:sz w:val="14"/>
+                <w:szCs w:val="14"/>
+              </w:rPr>
+              <w:t>_nip}}</w:t>
             </w:r>
           </w:p>
         </w:tc>
@@ -5346,16 +5506,16 @@
         <w:tblLook w:val="04A0" w:firstRow="1" w:lastRow="0" w:firstColumn="1" w:lastColumn="0" w:noHBand="0" w:noVBand="1"/>
       </w:tblPr>
       <w:tblGrid>
-        <w:gridCol w:w="1748"/>
+        <w:gridCol w:w="1733"/>
         <w:gridCol w:w="254"/>
         <w:gridCol w:w="1236"/>
-        <w:gridCol w:w="242"/>
-        <w:gridCol w:w="736"/>
-        <w:gridCol w:w="564"/>
-        <w:gridCol w:w="1318"/>
+        <w:gridCol w:w="246"/>
+        <w:gridCol w:w="748"/>
+        <w:gridCol w:w="621"/>
+        <w:gridCol w:w="1303"/>
         <w:gridCol w:w="222"/>
-        <w:gridCol w:w="1155"/>
-        <w:gridCol w:w="1319"/>
+        <w:gridCol w:w="1128"/>
+        <w:gridCol w:w="1303"/>
         <w:gridCol w:w="222"/>
       </w:tblGrid>
       <w:tr>
@@ -5952,7 +6112,21 @@
                 <w:sz w:val="14"/>
                 <w:szCs w:val="14"/>
               </w:rPr>
-              <w:t>/// {{peg_1_tot_terbilang}} ///</w:t>
+              <w:t>/// {{</w:t>
+            </w:r>
+            <w:r>
+              <w:rPr>
+                <w:sz w:val="14"/>
+                <w:szCs w:val="14"/>
+              </w:rPr>
+              <w:t>peg[0]</w:t>
+            </w:r>
+            <w:r>
+              <w:rPr>
+                <w:sz w:val="14"/>
+                <w:szCs w:val="14"/>
+              </w:rPr>
+              <w:t>_tot_terbilang}} ///</w:t>
             </w:r>
           </w:p>
         </w:tc>
@@ -6161,7 +6335,21 @@
                 <w:sz w:val="14"/>
                 <w:szCs w:val="14"/>
               </w:rPr>
-              <w:t>{{peg_1_vol}}</w:t>
+              <w:t>{{</w:t>
+            </w:r>
+            <w:r>
+              <w:rPr>
+                <w:sz w:val="14"/>
+                <w:szCs w:val="14"/>
+              </w:rPr>
+              <w:t>peg[0]</w:t>
+            </w:r>
+            <w:r>
+              <w:rPr>
+                <w:sz w:val="14"/>
+                <w:szCs w:val="14"/>
+              </w:rPr>
+              <w:t>_vol}}</w:t>
             </w:r>
             <w:r>
               <w:rPr>
@@ -6203,7 +6391,21 @@
                 <w:sz w:val="14"/>
                 <w:szCs w:val="14"/>
               </w:rPr>
-              <w:t>{{peg_1_nom}}</w:t>
+              <w:t>{{</w:t>
+            </w:r>
+            <w:r>
+              <w:rPr>
+                <w:sz w:val="14"/>
+                <w:szCs w:val="14"/>
+              </w:rPr>
+              <w:t>peg[0]</w:t>
+            </w:r>
+            <w:r>
+              <w:rPr>
+                <w:sz w:val="14"/>
+                <w:szCs w:val="14"/>
+              </w:rPr>
+              <w:t>_nom}}</w:t>
             </w:r>
             <w:r>
               <w:rPr>
@@ -6217,7 +6419,21 @@
                 <w:sz w:val="14"/>
                 <w:szCs w:val="14"/>
               </w:rPr>
-              <w:t>{{peg_1_tot}}</w:t>
+              <w:t>{{</w:t>
+            </w:r>
+            <w:r>
+              <w:rPr>
+                <w:sz w:val="14"/>
+                <w:szCs w:val="14"/>
+              </w:rPr>
+              <w:t>peg[0]</w:t>
+            </w:r>
+            <w:r>
+              <w:rPr>
+                <w:sz w:val="14"/>
+                <w:szCs w:val="14"/>
+              </w:rPr>
+              <w:t>_tot}}</w:t>
             </w:r>
             <w:r>
               <w:rPr>
@@ -6522,7 +6738,21 @@
                 <w:sz w:val="14"/>
                 <w:szCs w:val="14"/>
               </w:rPr>
-              <w:t>{{peg_1_tot}}</w:t>
+              <w:t>{{</w:t>
+            </w:r>
+            <w:r>
+              <w:rPr>
+                <w:sz w:val="14"/>
+                <w:szCs w:val="14"/>
+              </w:rPr>
+              <w:t>peg[0]</w:t>
+            </w:r>
+            <w:r>
+              <w:rPr>
+                <w:sz w:val="14"/>
+                <w:szCs w:val="14"/>
+              </w:rPr>
+              <w:t>_tot}}</w:t>
             </w:r>
           </w:p>
         </w:tc>
@@ -7249,7 +7479,23 @@
                 <w:szCs w:val="14"/>
                 <w:u w:val="single"/>
               </w:rPr>
-              <w:t>{{peg_1_nama}}</w:t>
+              <w:t>{{</w:t>
+            </w:r>
+            <w:r>
+              <w:rPr>
+                <w:sz w:val="14"/>
+                <w:szCs w:val="14"/>
+                <w:u w:val="single"/>
+              </w:rPr>
+              <w:t>peg[0]</w:t>
+            </w:r>
+            <w:r>
+              <w:rPr>
+                <w:sz w:val="14"/>
+                <w:szCs w:val="14"/>
+                <w:u w:val="single"/>
+              </w:rPr>
+              <w:t>_nama}}</w:t>
             </w:r>
             <w:r>
               <w:rPr>
@@ -7257,7 +7503,21 @@
                 <w:szCs w:val="14"/>
               </w:rPr>
               <w:br/>
-              <w:t>NIP. {{peg_1_nip}}</w:t>
+              <w:t>NIP. {{</w:t>
+            </w:r>
+            <w:r>
+              <w:rPr>
+                <w:sz w:val="14"/>
+                <w:szCs w:val="14"/>
+              </w:rPr>
+              <w:t>peg[0]</w:t>
+            </w:r>
+            <w:r>
+              <w:rPr>
+                <w:sz w:val="14"/>
+                <w:szCs w:val="14"/>
+              </w:rPr>
+              <w:t>_nip}}</w:t>
             </w:r>
           </w:p>
         </w:tc>
@@ -7920,21 +8180,7 @@
                 <w:sz w:val="14"/>
                 <w:szCs w:val="14"/>
               </w:rPr>
-              <w:t>/// {{</w:t>
-            </w:r>
-            <w:r>
-              <w:rPr>
-                <w:sz w:val="14"/>
-                <w:szCs w:val="14"/>
-              </w:rPr>
-              <w:t>trans</w:t>
-            </w:r>
-            <w:r>
-              <w:rPr>
-                <w:sz w:val="14"/>
-                <w:szCs w:val="14"/>
-              </w:rPr>
-              <w:t>_tot_terbilang}} ///</w:t>
+              <w:t>/// {{trans_tot_terbilang}} ///</w:t>
             </w:r>
           </w:p>
         </w:tc>
@@ -8157,21 +8403,7 @@
                 <w:sz w:val="14"/>
                 <w:szCs w:val="14"/>
               </w:rPr>
-              <w:t>{{</w:t>
-            </w:r>
-            <w:r>
-              <w:rPr>
-                <w:sz w:val="14"/>
-                <w:szCs w:val="14"/>
-              </w:rPr>
-              <w:t>trans</w:t>
-            </w:r>
-            <w:r>
-              <w:rPr>
-                <w:sz w:val="14"/>
-                <w:szCs w:val="14"/>
-              </w:rPr>
-              <w:t>_vol}}</w:t>
+              <w:t>{{trans_vol}}</w:t>
             </w:r>
             <w:r>
               <w:rPr>
@@ -8199,21 +8431,7 @@
                 <w:sz w:val="14"/>
                 <w:szCs w:val="14"/>
               </w:rPr>
-              <w:t>{{</w:t>
-            </w:r>
-            <w:r>
-              <w:rPr>
-                <w:sz w:val="14"/>
-                <w:szCs w:val="14"/>
-              </w:rPr>
-              <w:t>trans</w:t>
-            </w:r>
-            <w:r>
-              <w:rPr>
-                <w:sz w:val="14"/>
-                <w:szCs w:val="14"/>
-              </w:rPr>
-              <w:t>_nom}}</w:t>
+              <w:t>{{trans_nom}}</w:t>
             </w:r>
             <w:r>
               <w:rPr>
@@ -8227,21 +8445,7 @@
                 <w:sz w:val="14"/>
                 <w:szCs w:val="14"/>
               </w:rPr>
-              <w:t>{{</w:t>
-            </w:r>
-            <w:r>
-              <w:rPr>
-                <w:sz w:val="14"/>
-                <w:szCs w:val="14"/>
-              </w:rPr>
-              <w:t>trans</w:t>
-            </w:r>
-            <w:r>
-              <w:rPr>
-                <w:sz w:val="14"/>
-                <w:szCs w:val="14"/>
-              </w:rPr>
-              <w:t>_tot}}</w:t>
+              <w:t>{{trans_tot}}</w:t>
             </w:r>
             <w:r>
               <w:rPr>
@@ -8546,21 +8750,7 @@
                 <w:sz w:val="14"/>
                 <w:szCs w:val="14"/>
               </w:rPr>
-              <w:t>{{</w:t>
-            </w:r>
-            <w:r>
-              <w:rPr>
-                <w:sz w:val="14"/>
-                <w:szCs w:val="14"/>
-              </w:rPr>
-              <w:t>trans_</w:t>
-            </w:r>
-            <w:r>
-              <w:rPr>
-                <w:sz w:val="14"/>
-                <w:szCs w:val="14"/>
-              </w:rPr>
-              <w:t>tot}}</w:t>
+              <w:t>{{trans_tot}}</w:t>
             </w:r>
           </w:p>
         </w:tc>
@@ -9287,7 +9477,23 @@
                 <w:szCs w:val="14"/>
                 <w:u w:val="single"/>
               </w:rPr>
-              <w:t>{{peg_1_nama}}</w:t>
+              <w:t>{{</w:t>
+            </w:r>
+            <w:r>
+              <w:rPr>
+                <w:sz w:val="14"/>
+                <w:szCs w:val="14"/>
+                <w:u w:val="single"/>
+              </w:rPr>
+              <w:t>peg[0]</w:t>
+            </w:r>
+            <w:r>
+              <w:rPr>
+                <w:sz w:val="14"/>
+                <w:szCs w:val="14"/>
+                <w:u w:val="single"/>
+              </w:rPr>
+              <w:t>_nama}}</w:t>
             </w:r>
             <w:r>
               <w:rPr>
@@ -9295,7 +9501,21 @@
                 <w:szCs w:val="14"/>
               </w:rPr>
               <w:br/>
-              <w:t>NIP. {{peg_1_nip}}</w:t>
+              <w:t>NIP. {{</w:t>
+            </w:r>
+            <w:r>
+              <w:rPr>
+                <w:sz w:val="14"/>
+                <w:szCs w:val="14"/>
+              </w:rPr>
+              <w:t>peg[0]</w:t>
+            </w:r>
+            <w:r>
+              <w:rPr>
+                <w:sz w:val="14"/>
+                <w:szCs w:val="14"/>
+              </w:rPr>
+              <w:t>_nip}}</w:t>
             </w:r>
           </w:p>
         </w:tc>
@@ -11239,7 +11459,23 @@
                 <w:szCs w:val="14"/>
                 <w:u w:val="single"/>
               </w:rPr>
-              <w:t>{{peg_1_nama}}</w:t>
+              <w:t>{{</w:t>
+            </w:r>
+            <w:r>
+              <w:rPr>
+                <w:sz w:val="14"/>
+                <w:szCs w:val="14"/>
+                <w:u w:val="single"/>
+              </w:rPr>
+              <w:t>peg[0]</w:t>
+            </w:r>
+            <w:r>
+              <w:rPr>
+                <w:sz w:val="14"/>
+                <w:szCs w:val="14"/>
+                <w:u w:val="single"/>
+              </w:rPr>
+              <w:t>_nama}}</w:t>
             </w:r>
             <w:r>
               <w:rPr>
@@ -11247,7 +11483,21 @@
                 <w:szCs w:val="14"/>
               </w:rPr>
               <w:br/>
-              <w:t>NIP. {{peg_1_nip}}</w:t>
+              <w:t>NIP. {{</w:t>
+            </w:r>
+            <w:r>
+              <w:rPr>
+                <w:sz w:val="14"/>
+                <w:szCs w:val="14"/>
+              </w:rPr>
+              <w:t>peg[0]</w:t>
+            </w:r>
+            <w:r>
+              <w:rPr>
+                <w:sz w:val="14"/>
+                <w:szCs w:val="14"/>
+              </w:rPr>
+              <w:t>_nip}}</w:t>
             </w:r>
           </w:p>
         </w:tc>
@@ -11303,16 +11553,16 @@
         <w:tblLook w:val="04A0" w:firstRow="1" w:lastRow="0" w:firstColumn="1" w:lastColumn="0" w:noHBand="0" w:noVBand="1"/>
       </w:tblPr>
       <w:tblGrid>
-        <w:gridCol w:w="1748"/>
+        <w:gridCol w:w="1733"/>
         <w:gridCol w:w="254"/>
         <w:gridCol w:w="1236"/>
-        <w:gridCol w:w="242"/>
-        <w:gridCol w:w="736"/>
-        <w:gridCol w:w="564"/>
-        <w:gridCol w:w="1318"/>
+        <w:gridCol w:w="246"/>
+        <w:gridCol w:w="748"/>
+        <w:gridCol w:w="621"/>
+        <w:gridCol w:w="1303"/>
         <w:gridCol w:w="222"/>
-        <w:gridCol w:w="1155"/>
-        <w:gridCol w:w="1319"/>
+        <w:gridCol w:w="1128"/>
+        <w:gridCol w:w="1303"/>
         <w:gridCol w:w="222"/>
       </w:tblGrid>
       <w:tr>
@@ -11910,14 +12160,14 @@
                 <w:sz w:val="14"/>
                 <w:szCs w:val="14"/>
               </w:rPr>
-              <w:t>/// {{peg_</w:t>
-            </w:r>
-            <w:r>
-              <w:rPr>
-                <w:sz w:val="14"/>
-                <w:szCs w:val="14"/>
-              </w:rPr>
-              <w:t>2</w:t>
+              <w:t>/// {{</w:t>
+            </w:r>
+            <w:r>
+              <w:rPr>
+                <w:sz w:val="14"/>
+                <w:szCs w:val="14"/>
+              </w:rPr>
+              <w:t>peg[1]</w:t>
             </w:r>
             <w:r>
               <w:rPr>
@@ -12133,14 +12383,14 @@
                 <w:sz w:val="14"/>
                 <w:szCs w:val="14"/>
               </w:rPr>
-              <w:t>{{peg_</w:t>
-            </w:r>
-            <w:r>
-              <w:rPr>
-                <w:sz w:val="14"/>
-                <w:szCs w:val="14"/>
-              </w:rPr>
-              <w:t>2</w:t>
+              <w:t>{{</w:t>
+            </w:r>
+            <w:r>
+              <w:rPr>
+                <w:sz w:val="14"/>
+                <w:szCs w:val="14"/>
+              </w:rPr>
+              <w:t>peg[1]</w:t>
             </w:r>
             <w:r>
               <w:rPr>
@@ -12189,14 +12439,14 @@
                 <w:sz w:val="14"/>
                 <w:szCs w:val="14"/>
               </w:rPr>
-              <w:t>{{peg_</w:t>
-            </w:r>
-            <w:r>
-              <w:rPr>
-                <w:sz w:val="14"/>
-                <w:szCs w:val="14"/>
-              </w:rPr>
-              <w:t>2</w:t>
+              <w:t>{{</w:t>
+            </w:r>
+            <w:r>
+              <w:rPr>
+                <w:sz w:val="14"/>
+                <w:szCs w:val="14"/>
+              </w:rPr>
+              <w:t>peg[1]</w:t>
             </w:r>
             <w:r>
               <w:rPr>
@@ -12217,14 +12467,14 @@
                 <w:sz w:val="14"/>
                 <w:szCs w:val="14"/>
               </w:rPr>
-              <w:t>{{peg_</w:t>
-            </w:r>
-            <w:r>
-              <w:rPr>
-                <w:sz w:val="14"/>
-                <w:szCs w:val="14"/>
-              </w:rPr>
-              <w:t>2</w:t>
+              <w:t>{{</w:t>
+            </w:r>
+            <w:r>
+              <w:rPr>
+                <w:sz w:val="14"/>
+                <w:szCs w:val="14"/>
+              </w:rPr>
+              <w:t>peg[1]</w:t>
             </w:r>
             <w:r>
               <w:rPr>
@@ -12536,14 +12786,14 @@
                 <w:sz w:val="14"/>
                 <w:szCs w:val="14"/>
               </w:rPr>
-              <w:t>{{peg_</w:t>
-            </w:r>
-            <w:r>
-              <w:rPr>
-                <w:sz w:val="14"/>
-                <w:szCs w:val="14"/>
-              </w:rPr>
-              <w:t>2</w:t>
+              <w:t>{{</w:t>
+            </w:r>
+            <w:r>
+              <w:rPr>
+                <w:sz w:val="14"/>
+                <w:szCs w:val="14"/>
+              </w:rPr>
+              <w:t>peg[1]</w:t>
             </w:r>
             <w:r>
               <w:rPr>
@@ -13277,7 +13527,7 @@
                 <w:szCs w:val="14"/>
                 <w:u w:val="single"/>
               </w:rPr>
-              <w:t>{{peg_</w:t>
+              <w:t>{{</w:t>
             </w:r>
             <w:r>
               <w:rPr>
@@ -13285,7 +13535,7 @@
                 <w:szCs w:val="14"/>
                 <w:u w:val="single"/>
               </w:rPr>
-              <w:t>2</w:t>
+              <w:t>peg[1]</w:t>
             </w:r>
             <w:r>
               <w:rPr>
@@ -13301,14 +13551,14 @@
                 <w:szCs w:val="14"/>
               </w:rPr>
               <w:br/>
-              <w:t>NIP. {{peg_</w:t>
-            </w:r>
-            <w:r>
-              <w:rPr>
-                <w:sz w:val="14"/>
-                <w:szCs w:val="14"/>
-              </w:rPr>
-              <w:t>2</w:t>
+              <w:t>NIP. {{</w:t>
+            </w:r>
+            <w:r>
+              <w:rPr>
+                <w:sz w:val="14"/>
+                <w:szCs w:val="14"/>
+              </w:rPr>
+              <w:t>peg[1]</w:t>
             </w:r>
             <w:r>
               <w:rPr>
@@ -13359,16 +13609,16 @@
         <w:tblLook w:val="04A0" w:firstRow="1" w:lastRow="0" w:firstColumn="1" w:lastColumn="0" w:noHBand="0" w:noVBand="1"/>
       </w:tblPr>
       <w:tblGrid>
-        <w:gridCol w:w="1748"/>
+        <w:gridCol w:w="1733"/>
         <w:gridCol w:w="254"/>
         <w:gridCol w:w="1236"/>
-        <w:gridCol w:w="242"/>
-        <w:gridCol w:w="736"/>
-        <w:gridCol w:w="564"/>
-        <w:gridCol w:w="1318"/>
+        <w:gridCol w:w="246"/>
+        <w:gridCol w:w="748"/>
+        <w:gridCol w:w="621"/>
+        <w:gridCol w:w="1303"/>
         <w:gridCol w:w="222"/>
-        <w:gridCol w:w="1155"/>
-        <w:gridCol w:w="1319"/>
+        <w:gridCol w:w="1128"/>
+        <w:gridCol w:w="1303"/>
         <w:gridCol w:w="222"/>
       </w:tblGrid>
       <w:tr>
@@ -13965,7 +14215,21 @@
                 <w:sz w:val="14"/>
                 <w:szCs w:val="14"/>
               </w:rPr>
-              <w:t>/// {{peg_2_tot_terbilang}} ///</w:t>
+              <w:t>/// {{</w:t>
+            </w:r>
+            <w:r>
+              <w:rPr>
+                <w:sz w:val="14"/>
+                <w:szCs w:val="14"/>
+              </w:rPr>
+              <w:t>peg[1]</w:t>
+            </w:r>
+            <w:r>
+              <w:rPr>
+                <w:sz w:val="14"/>
+                <w:szCs w:val="14"/>
+              </w:rPr>
+              <w:t>_tot_terbilang}} ///</w:t>
             </w:r>
           </w:p>
         </w:tc>
@@ -14174,7 +14438,21 @@
                 <w:sz w:val="14"/>
                 <w:szCs w:val="14"/>
               </w:rPr>
-              <w:t>{{peg_2_vol}}</w:t>
+              <w:t>{{</w:t>
+            </w:r>
+            <w:r>
+              <w:rPr>
+                <w:sz w:val="14"/>
+                <w:szCs w:val="14"/>
+              </w:rPr>
+              <w:t>peg[1]</w:t>
+            </w:r>
+            <w:r>
+              <w:rPr>
+                <w:sz w:val="14"/>
+                <w:szCs w:val="14"/>
+              </w:rPr>
+              <w:t>_vol}}</w:t>
             </w:r>
             <w:r>
               <w:rPr>
@@ -14216,7 +14494,21 @@
                 <w:sz w:val="14"/>
                 <w:szCs w:val="14"/>
               </w:rPr>
-              <w:t>{{peg_2_nom}}</w:t>
+              <w:t>{{</w:t>
+            </w:r>
+            <w:r>
+              <w:rPr>
+                <w:sz w:val="14"/>
+                <w:szCs w:val="14"/>
+              </w:rPr>
+              <w:t>peg[1]</w:t>
+            </w:r>
+            <w:r>
+              <w:rPr>
+                <w:sz w:val="14"/>
+                <w:szCs w:val="14"/>
+              </w:rPr>
+              <w:t>_nom}}</w:t>
             </w:r>
             <w:r>
               <w:rPr>
@@ -14230,7 +14522,21 @@
                 <w:sz w:val="14"/>
                 <w:szCs w:val="14"/>
               </w:rPr>
-              <w:t>{{peg_2_tot}}</w:t>
+              <w:t>{{</w:t>
+            </w:r>
+            <w:r>
+              <w:rPr>
+                <w:sz w:val="14"/>
+                <w:szCs w:val="14"/>
+              </w:rPr>
+              <w:t>peg[1]</w:t>
+            </w:r>
+            <w:r>
+              <w:rPr>
+                <w:sz w:val="14"/>
+                <w:szCs w:val="14"/>
+              </w:rPr>
+              <w:t>_tot}}</w:t>
             </w:r>
             <w:r>
               <w:rPr>
@@ -14535,7 +14841,21 @@
                 <w:sz w:val="14"/>
                 <w:szCs w:val="14"/>
               </w:rPr>
-              <w:t>{{peg_2_tot}}</w:t>
+              <w:t>{{</w:t>
+            </w:r>
+            <w:r>
+              <w:rPr>
+                <w:sz w:val="14"/>
+                <w:szCs w:val="14"/>
+              </w:rPr>
+              <w:t>peg[1]</w:t>
+            </w:r>
+            <w:r>
+              <w:rPr>
+                <w:sz w:val="14"/>
+                <w:szCs w:val="14"/>
+              </w:rPr>
+              <w:t>_tot}}</w:t>
             </w:r>
           </w:p>
         </w:tc>
@@ -15262,7 +15582,23 @@
                 <w:szCs w:val="14"/>
                 <w:u w:val="single"/>
               </w:rPr>
-              <w:t>{{peg_2_nama}}</w:t>
+              <w:t>{{</w:t>
+            </w:r>
+            <w:r>
+              <w:rPr>
+                <w:sz w:val="14"/>
+                <w:szCs w:val="14"/>
+                <w:u w:val="single"/>
+              </w:rPr>
+              <w:t>peg[1]</w:t>
+            </w:r>
+            <w:r>
+              <w:rPr>
+                <w:sz w:val="14"/>
+                <w:szCs w:val="14"/>
+                <w:u w:val="single"/>
+              </w:rPr>
+              <w:t>_nama}}</w:t>
             </w:r>
             <w:r>
               <w:rPr>
@@ -15270,7 +15606,21 @@
                 <w:szCs w:val="14"/>
               </w:rPr>
               <w:br/>
-              <w:t>NIP. {{peg_2_nip}}</w:t>
+              <w:t>NIP. {{</w:t>
+            </w:r>
+            <w:r>
+              <w:rPr>
+                <w:sz w:val="14"/>
+                <w:szCs w:val="14"/>
+              </w:rPr>
+              <w:t>peg[1]</w:t>
+            </w:r>
+            <w:r>
+              <w:rPr>
+                <w:sz w:val="14"/>
+                <w:szCs w:val="14"/>
+              </w:rPr>
+              <w:t>_nip}}</w:t>
             </w:r>
           </w:p>
         </w:tc>

</xml_diff>